<commit_message>
Con guide update (#54)
* added onboarding guide

* renamed onboarding guiden

* Added new connectivity guide

* Updated ConnectivityGuide.docx
</commit_message>
<xml_diff>
--- a/dokumenter/ConnectivityGuide.docx
+++ b/dokumenter/ConnectivityGuide.docx
@@ -39,6 +39,8 @@
                 <w:tab w:val="left" w:pos="7050"/>
               </w:tabs>
             </w:pPr>
+            <w:bookmarkStart w:id="0" w:name="_GoBack"/>
+            <w:bookmarkEnd w:id="0"/>
             <w:r>
               <w:t xml:space="preserve">Connectivity Guide </w:t>
             </w:r>
@@ -205,9 +207,9 @@
           <w:lang w:val="en-GB"/>
         </w:rPr>
       </w:pPr>
-      <w:bookmarkStart w:id="2" w:name="_Toc80200790"/>
-      <w:bookmarkStart w:id="3" w:name="_Hlk5301364"/>
-      <w:bookmarkStart w:id="4" w:name="_Hlk5303662"/>
+      <w:bookmarkStart w:id="3" w:name="_Toc80200790"/>
+      <w:bookmarkStart w:id="4" w:name="_Hlk5301364"/>
+      <w:bookmarkStart w:id="5" w:name="_Hlk5303662"/>
       <w:r>
         <w:rPr>
           <w:lang w:val="en-GB"/>
@@ -215,12 +217,13 @@
         <w:lastRenderedPageBreak/>
         <w:t>Document version</w:t>
       </w:r>
-      <w:bookmarkEnd w:id="2"/>
+      <w:bookmarkEnd w:id="3"/>
     </w:p>
     <w:p>
       <w:pPr>
         <w:pStyle w:val="Forside-dokumentversion"/>
         <w:rPr>
+          <w:rFonts w:hint="eastAsia"/>
           <w:lang w:val="en-GB"/>
         </w:rPr>
       </w:pPr>
@@ -235,6 +238,7 @@
       <w:pPr>
         <w:pStyle w:val="Forside-dokumentversion"/>
         <w:rPr>
+          <w:rFonts w:hint="eastAsia"/>
           <w:lang w:val="en-GB"/>
         </w:rPr>
       </w:pPr>
@@ -279,6 +283,7 @@
             <w:pPr>
               <w:pStyle w:val="Tabeloverskrift"/>
               <w:rPr>
+                <w:rFonts w:hint="eastAsia"/>
                 <w:lang w:val="en-GB"/>
               </w:rPr>
             </w:pPr>
@@ -299,6 +304,7 @@
             <w:pPr>
               <w:pStyle w:val="Tabeloverskrift"/>
               <w:rPr>
+                <w:rFonts w:hint="eastAsia"/>
                 <w:lang w:val="en-GB"/>
               </w:rPr>
             </w:pPr>
@@ -319,6 +325,7 @@
             <w:pPr>
               <w:pStyle w:val="Tabeloverskrift"/>
               <w:rPr>
+                <w:rFonts w:hint="eastAsia"/>
                 <w:lang w:val="en-GB"/>
               </w:rPr>
             </w:pPr>
@@ -339,6 +346,7 @@
             <w:pPr>
               <w:pStyle w:val="Tabeloverskrift"/>
               <w:rPr>
+                <w:rFonts w:hint="eastAsia"/>
                 <w:lang w:val="en-GB"/>
               </w:rPr>
             </w:pPr>
@@ -454,7 +462,7 @@
           <w:lang w:val="en-GB"/>
         </w:rPr>
       </w:pPr>
-      <w:bookmarkStart w:id="5" w:name="_Hlk4593287"/>
+      <w:bookmarkStart w:id="6" w:name="_Hlk4593287"/>
     </w:p>
     <w:p>
       <w:pPr>
@@ -580,7 +588,7 @@
           <w:pPr>
             <w:pStyle w:val="TOC1"/>
             <w:rPr>
-              <w:rFonts w:asciiTheme="minorHAnsi" w:eastAsiaTheme="minorEastAsia" w:hAnsiTheme="minorHAnsi" w:cstheme="minorBidi"/>
+              <w:rFonts w:asciiTheme="minorHAnsi" w:eastAsiaTheme="minorEastAsia" w:hAnsiTheme="minorHAnsi" w:cstheme="minorBidi" w:hint="eastAsia"/>
               <w:b w:val="0"/>
               <w:noProof/>
               <w:color w:val="auto"/>
@@ -671,7 +679,7 @@
           <w:pPr>
             <w:pStyle w:val="TOC1"/>
             <w:rPr>
-              <w:rFonts w:asciiTheme="minorHAnsi" w:eastAsiaTheme="minorEastAsia" w:hAnsiTheme="minorHAnsi" w:cstheme="minorBidi"/>
+              <w:rFonts w:asciiTheme="minorHAnsi" w:eastAsiaTheme="minorEastAsia" w:hAnsiTheme="minorHAnsi" w:cstheme="minorBidi" w:hint="eastAsia"/>
               <w:b w:val="0"/>
               <w:noProof/>
               <w:color w:val="auto"/>
@@ -744,7 +752,7 @@
           <w:pPr>
             <w:pStyle w:val="TOC1"/>
             <w:rPr>
-              <w:rFonts w:asciiTheme="minorHAnsi" w:eastAsiaTheme="minorEastAsia" w:hAnsiTheme="minorHAnsi" w:cstheme="minorBidi"/>
+              <w:rFonts w:asciiTheme="minorHAnsi" w:eastAsiaTheme="minorEastAsia" w:hAnsiTheme="minorHAnsi" w:cstheme="minorBidi" w:hint="eastAsia"/>
               <w:b w:val="0"/>
               <w:noProof/>
               <w:color w:val="auto"/>
@@ -817,7 +825,7 @@
           <w:pPr>
             <w:pStyle w:val="TOC1"/>
             <w:rPr>
-              <w:rFonts w:asciiTheme="minorHAnsi" w:eastAsiaTheme="minorEastAsia" w:hAnsiTheme="minorHAnsi" w:cstheme="minorBidi"/>
+              <w:rFonts w:asciiTheme="minorHAnsi" w:eastAsiaTheme="minorEastAsia" w:hAnsiTheme="minorHAnsi" w:cstheme="minorBidi" w:hint="eastAsia"/>
               <w:b w:val="0"/>
               <w:noProof/>
               <w:color w:val="auto"/>
@@ -890,7 +898,7 @@
           <w:pPr>
             <w:pStyle w:val="TOC2"/>
             <w:rPr>
-              <w:rFonts w:asciiTheme="minorHAnsi" w:eastAsiaTheme="minorEastAsia" w:hAnsiTheme="minorHAnsi" w:cstheme="minorBidi"/>
+              <w:rFonts w:asciiTheme="minorHAnsi" w:eastAsiaTheme="minorEastAsia" w:hAnsiTheme="minorHAnsi" w:cstheme="minorBidi" w:hint="eastAsia"/>
               <w:noProof/>
               <w:color w:val="auto"/>
               <w:sz w:val="22"/>
@@ -961,7 +969,7 @@
           <w:pPr>
             <w:pStyle w:val="TOC2"/>
             <w:rPr>
-              <w:rFonts w:asciiTheme="minorHAnsi" w:eastAsiaTheme="minorEastAsia" w:hAnsiTheme="minorHAnsi" w:cstheme="minorBidi"/>
+              <w:rFonts w:asciiTheme="minorHAnsi" w:eastAsiaTheme="minorEastAsia" w:hAnsiTheme="minorHAnsi" w:cstheme="minorBidi" w:hint="eastAsia"/>
               <w:noProof/>
               <w:color w:val="auto"/>
               <w:sz w:val="22"/>
@@ -1032,7 +1040,7 @@
           <w:pPr>
             <w:pStyle w:val="TOC1"/>
             <w:rPr>
-              <w:rFonts w:asciiTheme="minorHAnsi" w:eastAsiaTheme="minorEastAsia" w:hAnsiTheme="minorHAnsi" w:cstheme="minorBidi"/>
+              <w:rFonts w:asciiTheme="minorHAnsi" w:eastAsiaTheme="minorEastAsia" w:hAnsiTheme="minorHAnsi" w:cstheme="minorBidi" w:hint="eastAsia"/>
               <w:b w:val="0"/>
               <w:noProof/>
               <w:color w:val="auto"/>
@@ -1105,7 +1113,7 @@
           <w:pPr>
             <w:pStyle w:val="TOC2"/>
             <w:rPr>
-              <w:rFonts w:asciiTheme="minorHAnsi" w:eastAsiaTheme="minorEastAsia" w:hAnsiTheme="minorHAnsi" w:cstheme="minorBidi"/>
+              <w:rFonts w:asciiTheme="minorHAnsi" w:eastAsiaTheme="minorEastAsia" w:hAnsiTheme="minorHAnsi" w:cstheme="minorBidi" w:hint="eastAsia"/>
               <w:noProof/>
               <w:color w:val="auto"/>
               <w:sz w:val="22"/>
@@ -1176,7 +1184,7 @@
           <w:pPr>
             <w:pStyle w:val="TOC2"/>
             <w:rPr>
-              <w:rFonts w:asciiTheme="minorHAnsi" w:eastAsiaTheme="minorEastAsia" w:hAnsiTheme="minorHAnsi" w:cstheme="minorBidi"/>
+              <w:rFonts w:asciiTheme="minorHAnsi" w:eastAsiaTheme="minorEastAsia" w:hAnsiTheme="minorHAnsi" w:cstheme="minorBidi" w:hint="eastAsia"/>
               <w:noProof/>
               <w:color w:val="auto"/>
               <w:sz w:val="22"/>
@@ -1247,7 +1255,7 @@
           <w:pPr>
             <w:pStyle w:val="TOC3"/>
             <w:rPr>
-              <w:rFonts w:asciiTheme="minorHAnsi" w:eastAsiaTheme="minorEastAsia" w:hAnsiTheme="minorHAnsi" w:cstheme="minorBidi"/>
+              <w:rFonts w:asciiTheme="minorHAnsi" w:eastAsiaTheme="minorEastAsia" w:hAnsiTheme="minorHAnsi" w:cstheme="minorBidi" w:hint="eastAsia"/>
               <w:noProof/>
               <w:color w:val="auto"/>
               <w:sz w:val="22"/>
@@ -1318,7 +1326,7 @@
           <w:pPr>
             <w:pStyle w:val="TOC1"/>
             <w:rPr>
-              <w:rFonts w:asciiTheme="minorHAnsi" w:eastAsiaTheme="minorEastAsia" w:hAnsiTheme="minorHAnsi" w:cstheme="minorBidi"/>
+              <w:rFonts w:asciiTheme="minorHAnsi" w:eastAsiaTheme="minorEastAsia" w:hAnsiTheme="minorHAnsi" w:cstheme="minorBidi" w:hint="eastAsia"/>
               <w:b w:val="0"/>
               <w:noProof/>
               <w:color w:val="auto"/>
@@ -1391,7 +1399,7 @@
           <w:pPr>
             <w:pStyle w:val="TOC1"/>
             <w:rPr>
-              <w:rFonts w:asciiTheme="minorHAnsi" w:eastAsiaTheme="minorEastAsia" w:hAnsiTheme="minorHAnsi" w:cstheme="minorBidi"/>
+              <w:rFonts w:asciiTheme="minorHAnsi" w:eastAsiaTheme="minorEastAsia" w:hAnsiTheme="minorHAnsi" w:cstheme="minorBidi" w:hint="eastAsia"/>
               <w:b w:val="0"/>
               <w:noProof/>
               <w:color w:val="auto"/>
@@ -1464,7 +1472,7 @@
           <w:pPr>
             <w:pStyle w:val="TOC2"/>
             <w:rPr>
-              <w:rFonts w:asciiTheme="minorHAnsi" w:eastAsiaTheme="minorEastAsia" w:hAnsiTheme="minorHAnsi" w:cstheme="minorBidi"/>
+              <w:rFonts w:asciiTheme="minorHAnsi" w:eastAsiaTheme="minorEastAsia" w:hAnsiTheme="minorHAnsi" w:cstheme="minorBidi" w:hint="eastAsia"/>
               <w:noProof/>
               <w:color w:val="auto"/>
               <w:sz w:val="22"/>
@@ -1535,7 +1543,7 @@
           <w:pPr>
             <w:pStyle w:val="TOC3"/>
             <w:rPr>
-              <w:rFonts w:asciiTheme="minorHAnsi" w:eastAsiaTheme="minorEastAsia" w:hAnsiTheme="minorHAnsi" w:cstheme="minorBidi"/>
+              <w:rFonts w:asciiTheme="minorHAnsi" w:eastAsiaTheme="minorEastAsia" w:hAnsiTheme="minorHAnsi" w:cstheme="minorBidi" w:hint="eastAsia"/>
               <w:noProof/>
               <w:color w:val="auto"/>
               <w:sz w:val="22"/>
@@ -1606,7 +1614,7 @@
           <w:pPr>
             <w:pStyle w:val="TOC3"/>
             <w:rPr>
-              <w:rFonts w:asciiTheme="minorHAnsi" w:eastAsiaTheme="minorEastAsia" w:hAnsiTheme="minorHAnsi" w:cstheme="minorBidi"/>
+              <w:rFonts w:asciiTheme="minorHAnsi" w:eastAsiaTheme="minorEastAsia" w:hAnsiTheme="minorHAnsi" w:cstheme="minorBidi" w:hint="eastAsia"/>
               <w:noProof/>
               <w:color w:val="auto"/>
               <w:sz w:val="22"/>
@@ -1677,7 +1685,7 @@
           <w:pPr>
             <w:pStyle w:val="TOC1"/>
             <w:rPr>
-              <w:rFonts w:asciiTheme="minorHAnsi" w:eastAsiaTheme="minorEastAsia" w:hAnsiTheme="minorHAnsi" w:cstheme="minorBidi"/>
+              <w:rFonts w:asciiTheme="minorHAnsi" w:eastAsiaTheme="minorEastAsia" w:hAnsiTheme="minorHAnsi" w:cstheme="minorBidi" w:hint="eastAsia"/>
               <w:b w:val="0"/>
               <w:noProof/>
               <w:color w:val="auto"/>
@@ -1750,7 +1758,7 @@
           <w:pPr>
             <w:pStyle w:val="TOC2"/>
             <w:rPr>
-              <w:rFonts w:asciiTheme="minorHAnsi" w:eastAsiaTheme="minorEastAsia" w:hAnsiTheme="minorHAnsi" w:cstheme="minorBidi"/>
+              <w:rFonts w:asciiTheme="minorHAnsi" w:eastAsiaTheme="minorEastAsia" w:hAnsiTheme="minorHAnsi" w:cstheme="minorBidi" w:hint="eastAsia"/>
               <w:noProof/>
               <w:color w:val="auto"/>
               <w:sz w:val="22"/>
@@ -1821,7 +1829,7 @@
           <w:pPr>
             <w:pStyle w:val="TOC3"/>
             <w:rPr>
-              <w:rFonts w:asciiTheme="minorHAnsi" w:eastAsiaTheme="minorEastAsia" w:hAnsiTheme="minorHAnsi" w:cstheme="minorBidi"/>
+              <w:rFonts w:asciiTheme="minorHAnsi" w:eastAsiaTheme="minorEastAsia" w:hAnsiTheme="minorHAnsi" w:cstheme="minorBidi" w:hint="eastAsia"/>
               <w:noProof/>
               <w:color w:val="auto"/>
               <w:sz w:val="22"/>
@@ -1892,7 +1900,7 @@
           <w:pPr>
             <w:pStyle w:val="TOC3"/>
             <w:rPr>
-              <w:rFonts w:asciiTheme="minorHAnsi" w:eastAsiaTheme="minorEastAsia" w:hAnsiTheme="minorHAnsi" w:cstheme="minorBidi"/>
+              <w:rFonts w:asciiTheme="minorHAnsi" w:eastAsiaTheme="minorEastAsia" w:hAnsiTheme="minorHAnsi" w:cstheme="minorBidi" w:hint="eastAsia"/>
               <w:noProof/>
               <w:color w:val="auto"/>
               <w:sz w:val="22"/>
@@ -1963,7 +1971,7 @@
           <w:pPr>
             <w:pStyle w:val="TOC2"/>
             <w:rPr>
-              <w:rFonts w:asciiTheme="minorHAnsi" w:eastAsiaTheme="minorEastAsia" w:hAnsiTheme="minorHAnsi" w:cstheme="minorBidi"/>
+              <w:rFonts w:asciiTheme="minorHAnsi" w:eastAsiaTheme="minorEastAsia" w:hAnsiTheme="minorHAnsi" w:cstheme="minorBidi" w:hint="eastAsia"/>
               <w:noProof/>
               <w:color w:val="auto"/>
               <w:sz w:val="22"/>
@@ -2034,7 +2042,7 @@
           <w:pPr>
             <w:pStyle w:val="TOC2"/>
             <w:rPr>
-              <w:rFonts w:asciiTheme="minorHAnsi" w:eastAsiaTheme="minorEastAsia" w:hAnsiTheme="minorHAnsi" w:cstheme="minorBidi"/>
+              <w:rFonts w:asciiTheme="minorHAnsi" w:eastAsiaTheme="minorEastAsia" w:hAnsiTheme="minorHAnsi" w:cstheme="minorBidi" w:hint="eastAsia"/>
               <w:noProof/>
               <w:color w:val="auto"/>
               <w:sz w:val="22"/>
@@ -2105,7 +2113,7 @@
           <w:pPr>
             <w:pStyle w:val="TOC2"/>
             <w:rPr>
-              <w:rFonts w:asciiTheme="minorHAnsi" w:eastAsiaTheme="minorEastAsia" w:hAnsiTheme="minorHAnsi" w:cstheme="minorBidi"/>
+              <w:rFonts w:asciiTheme="minorHAnsi" w:eastAsiaTheme="minorEastAsia" w:hAnsiTheme="minorHAnsi" w:cstheme="minorBidi" w:hint="eastAsia"/>
               <w:noProof/>
               <w:color w:val="auto"/>
               <w:sz w:val="22"/>
@@ -2176,7 +2184,7 @@
           <w:pPr>
             <w:pStyle w:val="TOC2"/>
             <w:rPr>
-              <w:rFonts w:asciiTheme="minorHAnsi" w:eastAsiaTheme="minorEastAsia" w:hAnsiTheme="minorHAnsi" w:cstheme="minorBidi"/>
+              <w:rFonts w:asciiTheme="minorHAnsi" w:eastAsiaTheme="minorEastAsia" w:hAnsiTheme="minorHAnsi" w:cstheme="minorBidi" w:hint="eastAsia"/>
               <w:noProof/>
               <w:color w:val="auto"/>
               <w:sz w:val="22"/>
@@ -2247,7 +2255,7 @@
           <w:pPr>
             <w:pStyle w:val="TOC3"/>
             <w:rPr>
-              <w:rFonts w:asciiTheme="minorHAnsi" w:eastAsiaTheme="minorEastAsia" w:hAnsiTheme="minorHAnsi" w:cstheme="minorBidi"/>
+              <w:rFonts w:asciiTheme="minorHAnsi" w:eastAsiaTheme="minorEastAsia" w:hAnsiTheme="minorHAnsi" w:cstheme="minorBidi" w:hint="eastAsia"/>
               <w:noProof/>
               <w:color w:val="auto"/>
               <w:sz w:val="22"/>
@@ -2318,7 +2326,7 @@
           <w:pPr>
             <w:pStyle w:val="TOC3"/>
             <w:rPr>
-              <w:rFonts w:asciiTheme="minorHAnsi" w:eastAsiaTheme="minorEastAsia" w:hAnsiTheme="minorHAnsi" w:cstheme="minorBidi"/>
+              <w:rFonts w:asciiTheme="minorHAnsi" w:eastAsiaTheme="minorEastAsia" w:hAnsiTheme="minorHAnsi" w:cstheme="minorBidi" w:hint="eastAsia"/>
               <w:noProof/>
               <w:color w:val="auto"/>
               <w:sz w:val="22"/>
@@ -2389,7 +2397,7 @@
           <w:pPr>
             <w:pStyle w:val="TOC3"/>
             <w:rPr>
-              <w:rFonts w:asciiTheme="minorHAnsi" w:eastAsiaTheme="minorEastAsia" w:hAnsiTheme="minorHAnsi" w:cstheme="minorBidi"/>
+              <w:rFonts w:asciiTheme="minorHAnsi" w:eastAsiaTheme="minorEastAsia" w:hAnsiTheme="minorHAnsi" w:cstheme="minorBidi" w:hint="eastAsia"/>
               <w:noProof/>
               <w:color w:val="auto"/>
               <w:sz w:val="22"/>
@@ -2460,7 +2468,7 @@
           <w:pPr>
             <w:pStyle w:val="TOC3"/>
             <w:rPr>
-              <w:rFonts w:asciiTheme="minorHAnsi" w:eastAsiaTheme="minorEastAsia" w:hAnsiTheme="minorHAnsi" w:cstheme="minorBidi"/>
+              <w:rFonts w:asciiTheme="minorHAnsi" w:eastAsiaTheme="minorEastAsia" w:hAnsiTheme="minorHAnsi" w:cstheme="minorBidi" w:hint="eastAsia"/>
               <w:noProof/>
               <w:color w:val="auto"/>
               <w:sz w:val="22"/>
@@ -2531,7 +2539,7 @@
           <w:pPr>
             <w:pStyle w:val="TOC3"/>
             <w:rPr>
-              <w:rFonts w:asciiTheme="minorHAnsi" w:eastAsiaTheme="minorEastAsia" w:hAnsiTheme="minorHAnsi" w:cstheme="minorBidi"/>
+              <w:rFonts w:asciiTheme="minorHAnsi" w:eastAsiaTheme="minorEastAsia" w:hAnsiTheme="minorHAnsi" w:cstheme="minorBidi" w:hint="eastAsia"/>
               <w:noProof/>
               <w:color w:val="auto"/>
               <w:sz w:val="22"/>
@@ -2602,7 +2610,7 @@
           <w:pPr>
             <w:pStyle w:val="TOC2"/>
             <w:rPr>
-              <w:rFonts w:asciiTheme="minorHAnsi" w:eastAsiaTheme="minorEastAsia" w:hAnsiTheme="minorHAnsi" w:cstheme="minorBidi"/>
+              <w:rFonts w:asciiTheme="minorHAnsi" w:eastAsiaTheme="minorEastAsia" w:hAnsiTheme="minorHAnsi" w:cstheme="minorBidi" w:hint="eastAsia"/>
               <w:noProof/>
               <w:color w:val="auto"/>
               <w:sz w:val="22"/>
@@ -2673,7 +2681,7 @@
           <w:pPr>
             <w:pStyle w:val="TOC3"/>
             <w:rPr>
-              <w:rFonts w:asciiTheme="minorHAnsi" w:eastAsiaTheme="minorEastAsia" w:hAnsiTheme="minorHAnsi" w:cstheme="minorBidi"/>
+              <w:rFonts w:asciiTheme="minorHAnsi" w:eastAsiaTheme="minorEastAsia" w:hAnsiTheme="minorHAnsi" w:cstheme="minorBidi" w:hint="eastAsia"/>
               <w:noProof/>
               <w:color w:val="auto"/>
               <w:sz w:val="22"/>
@@ -2744,7 +2752,7 @@
           <w:pPr>
             <w:pStyle w:val="TOC3"/>
             <w:rPr>
-              <w:rFonts w:asciiTheme="minorHAnsi" w:eastAsiaTheme="minorEastAsia" w:hAnsiTheme="minorHAnsi" w:cstheme="minorBidi"/>
+              <w:rFonts w:asciiTheme="minorHAnsi" w:eastAsiaTheme="minorEastAsia" w:hAnsiTheme="minorHAnsi" w:cstheme="minorBidi" w:hint="eastAsia"/>
               <w:noProof/>
               <w:color w:val="auto"/>
               <w:sz w:val="22"/>
@@ -2815,7 +2823,7 @@
           <w:pPr>
             <w:pStyle w:val="TOC2"/>
             <w:rPr>
-              <w:rFonts w:asciiTheme="minorHAnsi" w:eastAsiaTheme="minorEastAsia" w:hAnsiTheme="minorHAnsi" w:cstheme="minorBidi"/>
+              <w:rFonts w:asciiTheme="minorHAnsi" w:eastAsiaTheme="minorEastAsia" w:hAnsiTheme="minorHAnsi" w:cstheme="minorBidi" w:hint="eastAsia"/>
               <w:noProof/>
               <w:color w:val="auto"/>
               <w:sz w:val="22"/>
@@ -2919,7 +2927,7 @@
           <w:lang w:val="en-GB"/>
         </w:rPr>
       </w:pPr>
-      <w:bookmarkStart w:id="6" w:name="_Toc80200791"/>
+      <w:bookmarkStart w:id="7" w:name="_Toc80200791"/>
       <w:r>
         <w:rPr>
           <w:lang w:val="en-GB"/>
@@ -2927,7 +2935,7 @@
         <w:lastRenderedPageBreak/>
         <w:t>Introduction</w:t>
       </w:r>
-      <w:bookmarkEnd w:id="6"/>
+      <w:bookmarkEnd w:id="7"/>
     </w:p>
     <w:p>
       <w:pPr>
@@ -2969,16 +2977,16 @@
           <w:lang w:val="en-GB"/>
         </w:rPr>
       </w:pPr>
-      <w:bookmarkStart w:id="7" w:name="_Ref80193920"/>
-      <w:bookmarkStart w:id="8" w:name="_Toc80200792"/>
+      <w:bookmarkStart w:id="8" w:name="_Ref80193920"/>
+      <w:bookmarkStart w:id="9" w:name="_Toc80200792"/>
       <w:r>
         <w:rPr>
           <w:lang w:val="en-GB"/>
         </w:rPr>
         <w:t>Checklist for establishing connectivity</w:t>
       </w:r>
-      <w:bookmarkEnd w:id="7"/>
       <w:bookmarkEnd w:id="8"/>
+      <w:bookmarkEnd w:id="9"/>
     </w:p>
     <w:p>
       <w:pPr>
@@ -3533,6 +3541,12 @@
               <w:rPr>
                 <w:lang w:val="en-US"/>
               </w:rPr>
+              <w:t xml:space="preserve">Unix: </w:t>
+            </w:r>
+            <w:r>
+              <w:rPr>
+                <w:lang w:val="en-US"/>
+              </w:rPr>
               <w:t xml:space="preserve">Method </w:t>
             </w:r>
             <w:r>
@@ -3545,7 +3559,33 @@
               <w:rPr>
                 <w:lang w:val="en-US"/>
               </w:rPr>
-              <w:t xml:space="preserve"> under Unix, or Method 2 under Windows</w:t>
+              <w:t xml:space="preserve"> under Unix</w:t>
+            </w:r>
+            <w:r>
+              <w:rPr>
+                <w:lang w:val="en-US"/>
+              </w:rPr>
+              <w:t xml:space="preserve"> in section 7.1</w:t>
+            </w:r>
+          </w:p>
+          <w:p>
+            <w:pPr>
+              <w:cnfStyle w:val="000000100000" w:firstRow="0" w:lastRow="0" w:firstColumn="0" w:lastColumn="0" w:oddVBand="0" w:evenVBand="0" w:oddHBand="1" w:evenHBand="0" w:firstRowFirstColumn="0" w:firstRowLastColumn="0" w:lastRowFirstColumn="0" w:lastRowLastColumn="0"/>
+              <w:rPr>
+                <w:lang w:val="en-US"/>
+              </w:rPr>
+            </w:pPr>
+            <w:r>
+              <w:rPr>
+                <w:lang w:val="en-US"/>
+              </w:rPr>
+              <w:t xml:space="preserve">Windows: </w:t>
+            </w:r>
+            <w:r>
+              <w:rPr>
+                <w:lang w:val="en-US"/>
+              </w:rPr>
+              <w:t>Method 2 under Windows</w:t>
             </w:r>
             <w:r>
               <w:rPr>
@@ -4572,14 +4612,14 @@
           <w:lang w:val="en-GB"/>
         </w:rPr>
       </w:pPr>
-      <w:bookmarkStart w:id="9" w:name="_Toc80200793"/>
+      <w:bookmarkStart w:id="10" w:name="_Toc80200793"/>
       <w:r>
         <w:rPr>
           <w:lang w:val="en-GB"/>
         </w:rPr>
         <w:t>How to establish connectivity</w:t>
       </w:r>
-      <w:bookmarkEnd w:id="9"/>
+      <w:bookmarkEnd w:id="10"/>
     </w:p>
     <w:p>
       <w:pPr>
@@ -4682,14 +4722,14 @@
           <w:lang w:val="en-GB"/>
         </w:rPr>
       </w:pPr>
-      <w:bookmarkStart w:id="10" w:name="_Toc80200794"/>
+      <w:bookmarkStart w:id="11" w:name="_Toc80200794"/>
       <w:r>
         <w:rPr>
           <w:lang w:val="en-GB"/>
         </w:rPr>
         <w:t>UI Access</w:t>
       </w:r>
-      <w:bookmarkEnd w:id="10"/>
+      <w:bookmarkEnd w:id="11"/>
     </w:p>
     <w:p>
       <w:pPr>
@@ -4755,7 +4795,7 @@
           <w:lang w:val="en-GB"/>
         </w:rPr>
       </w:pPr>
-      <w:bookmarkStart w:id="11" w:name="_Toc80200795"/>
+      <w:bookmarkStart w:id="12" w:name="_Toc80200795"/>
       <w:r>
         <w:rPr>
           <w:lang w:val="en-GB"/>
@@ -4763,7 +4803,7 @@
         <w:lastRenderedPageBreak/>
         <w:t>System to System access</w:t>
       </w:r>
-      <w:bookmarkEnd w:id="11"/>
+      <w:bookmarkEnd w:id="12"/>
     </w:p>
     <w:p>
       <w:pPr>
@@ -5170,20 +5210,20 @@
           <w:lang w:val="en-GB"/>
         </w:rPr>
       </w:pPr>
-      <w:bookmarkStart w:id="12" w:name="_Toc80200796"/>
-      <w:bookmarkStart w:id="13" w:name="_Ref80362378"/>
-      <w:bookmarkStart w:id="14" w:name="_Ref80362412"/>
-      <w:bookmarkStart w:id="15" w:name="_Ref80362417"/>
+      <w:bookmarkStart w:id="13" w:name="_Toc80200796"/>
+      <w:bookmarkStart w:id="14" w:name="_Ref80362378"/>
+      <w:bookmarkStart w:id="15" w:name="_Ref80362412"/>
+      <w:bookmarkStart w:id="16" w:name="_Ref80362417"/>
       <w:r>
         <w:rPr>
           <w:lang w:val="en-GB"/>
         </w:rPr>
         <w:t>Acquiring certificates, and setup for usage</w:t>
       </w:r>
-      <w:bookmarkEnd w:id="12"/>
       <w:bookmarkEnd w:id="13"/>
       <w:bookmarkEnd w:id="14"/>
       <w:bookmarkEnd w:id="15"/>
+      <w:bookmarkEnd w:id="16"/>
     </w:p>
     <w:p>
       <w:pPr>
@@ -5257,14 +5297,14 @@
           <w:lang w:val="en-GB"/>
         </w:rPr>
       </w:pPr>
-      <w:bookmarkStart w:id="16" w:name="_Toc80200797"/>
+      <w:bookmarkStart w:id="17" w:name="_Toc80200797"/>
       <w:r>
         <w:rPr>
           <w:lang w:val="en-GB"/>
         </w:rPr>
         <w:t>Setup of certificate for usage towards DMS</w:t>
       </w:r>
-      <w:bookmarkEnd w:id="16"/>
+      <w:bookmarkEnd w:id="17"/>
     </w:p>
     <w:p>
       <w:pPr>
@@ -5407,7 +5447,7 @@
           <w:lang w:val="en-GB"/>
         </w:rPr>
       </w:pPr>
-      <w:bookmarkStart w:id="17" w:name="_Toc80200798"/>
+      <w:bookmarkStart w:id="18" w:name="_Toc80200798"/>
       <w:r>
         <w:rPr>
           <w:lang w:val="en-GB"/>
@@ -5426,7 +5466,7 @@
         </w:rPr>
         <w:t xml:space="preserve"> needed for the AS4 header</w:t>
       </w:r>
-      <w:bookmarkEnd w:id="17"/>
+      <w:bookmarkEnd w:id="18"/>
     </w:p>
     <w:p>
       <w:pPr>
@@ -5982,18 +6022,18 @@
           <w:lang w:val="en-GB"/>
         </w:rPr>
       </w:pPr>
-      <w:bookmarkStart w:id="18" w:name="_Toc80200799"/>
-      <w:bookmarkStart w:id="19" w:name="_Ref80362452"/>
-      <w:bookmarkStart w:id="20" w:name="_Ref80362626"/>
+      <w:bookmarkStart w:id="19" w:name="_Toc80200799"/>
+      <w:bookmarkStart w:id="20" w:name="_Ref80362452"/>
+      <w:bookmarkStart w:id="21" w:name="_Ref80362626"/>
       <w:r>
         <w:rPr>
           <w:lang w:val="en-GB"/>
         </w:rPr>
         <w:t>I don’t have the password for the certificate portal</w:t>
       </w:r>
-      <w:bookmarkEnd w:id="18"/>
       <w:bookmarkEnd w:id="19"/>
       <w:bookmarkEnd w:id="20"/>
+      <w:bookmarkEnd w:id="21"/>
     </w:p>
     <w:p>
       <w:pPr>
@@ -6099,7 +6139,7 @@
           <w:lang w:val="en-GB"/>
         </w:rPr>
       </w:pPr>
-      <w:bookmarkStart w:id="21" w:name="_Toc80200800"/>
+      <w:bookmarkStart w:id="22" w:name="_Toc80200800"/>
       <w:r>
         <w:rPr>
           <w:lang w:val="en-GB"/>
@@ -6127,7 +6167,7 @@
         </w:rPr>
         <w:t>Technical overview</w:t>
       </w:r>
-      <w:bookmarkEnd w:id="21"/>
+      <w:bookmarkEnd w:id="22"/>
     </w:p>
     <w:p>
       <w:pPr>
@@ -6211,7 +6251,7 @@
           <w:lang w:val="en-GB"/>
         </w:rPr>
       </w:pPr>
-      <w:bookmarkStart w:id="22" w:name="_Ref80197688"/>
+      <w:bookmarkStart w:id="23" w:name="_Ref80197688"/>
       <w:r>
         <w:rPr>
           <w:lang w:val="en-GB"/>
@@ -6249,7 +6289,7 @@
         </w:rPr>
         <w:fldChar w:fldCharType="end"/>
       </w:r>
-      <w:bookmarkEnd w:id="22"/>
+      <w:bookmarkEnd w:id="23"/>
       <w:r>
         <w:rPr>
           <w:lang w:val="en-GB"/>
@@ -6450,14 +6490,14 @@
           <w:t>onboarding guide</w:t>
         </w:r>
       </w:hyperlink>
-      <w:commentRangeStart w:id="23"/>
-      <w:commentRangeEnd w:id="23"/>
+      <w:commentRangeStart w:id="24"/>
+      <w:commentRangeEnd w:id="24"/>
       <w:r>
         <w:rPr>
           <w:rStyle w:val="CommentReference"/>
           <w:lang w:val="en-GB"/>
         </w:rPr>
-        <w:commentReference w:id="23"/>
+        <w:commentReference w:id="24"/>
       </w:r>
       <w:r>
         <w:rPr>
@@ -6477,16 +6517,7 @@
             <w:rStyle w:val="Hyperlink"/>
             <w:lang w:val="en-GB"/>
           </w:rPr>
-          <w:t>imp</w:t>
-        </w:r>
-        <w:bookmarkStart w:id="24" w:name="_GoBack"/>
-        <w:bookmarkEnd w:id="24"/>
-        <w:r>
-          <w:rPr>
-            <w:rStyle w:val="Hyperlink"/>
-            <w:lang w:val="en-GB"/>
-          </w:rPr>
-          <w:t>ort system guide</w:t>
+          <w:t>import system guide</w:t>
         </w:r>
       </w:hyperlink>
       <w:commentRangeStart w:id="25"/>
@@ -6640,7 +6671,7 @@
           <w:u w:val="single"/>
           <w:lang w:val="en-GB"/>
         </w:rPr>
-        <w:t>7.5.6</w:t>
+        <w:t>7.5.5</w:t>
       </w:r>
       <w:r>
         <w:rPr>
@@ -8029,7 +8060,6 @@
           <w:noProof/>
           <w:lang w:val="en-GB"/>
         </w:rPr>
-        <w:lastRenderedPageBreak/>
         <w:drawing>
           <wp:inline distT="0" distB="0" distL="0" distR="0" wp14:anchorId="3E2FEFB2" wp14:editId="500B5DD9">
             <wp:extent cx="6120130" cy="2807335"/>
@@ -8365,7 +8395,6 @@
           <w:noProof/>
           <w:lang w:val="en-GB"/>
         </w:rPr>
-        <w:lastRenderedPageBreak/>
         <w:drawing>
           <wp:inline distT="0" distB="0" distL="0" distR="0" wp14:anchorId="54EFEEE1" wp14:editId="13AC136B">
             <wp:extent cx="3394075" cy="3314065"/>
@@ -8488,7 +8517,6 @@
           <w:noProof/>
           <w:lang w:val="en-GB"/>
         </w:rPr>
-        <w:lastRenderedPageBreak/>
         <w:drawing>
           <wp:inline distT="0" distB="0" distL="0" distR="0" wp14:anchorId="568A8187" wp14:editId="1A97F6D4">
             <wp:extent cx="3408680" cy="3335655"/>
@@ -8611,7 +8639,6 @@
           <w:noProof/>
           <w:lang w:val="en-GB"/>
         </w:rPr>
-        <w:lastRenderedPageBreak/>
         <w:drawing>
           <wp:inline distT="0" distB="0" distL="0" distR="0" wp14:anchorId="5F103265" wp14:editId="0B6A3C90">
             <wp:extent cx="3526155" cy="3445510"/>
@@ -8838,7 +8865,6 @@
         <w:rPr>
           <w:lang w:val="en-GB" w:eastAsia="da-DK"/>
         </w:rPr>
-        <w:lastRenderedPageBreak/>
         <w:t>Open </w:t>
       </w:r>
       <w:hyperlink r:id="rId50">
@@ -8948,7 +8974,6 @@
         <w:rPr>
           <w:lang w:val="en-GB"/>
         </w:rPr>
-        <w:lastRenderedPageBreak/>
         <w:t>Verifying correct certificate</w:t>
       </w:r>
       <w:bookmarkEnd w:id="36"/>
@@ -9134,7 +9159,6 @@
         <w:rPr>
           <w:lang w:val="en-GB"/>
         </w:rPr>
-        <w:lastRenderedPageBreak/>
         <w:t>Registering certificate for S2S usage</w:t>
       </w:r>
       <w:bookmarkEnd w:id="37"/>
@@ -9355,10 +9379,30 @@
       </w:pPr>
       <w:r>
         <w:rPr>
-          <w:lang w:val="en-GB"/>
-        </w:rPr>
-        <w:lastRenderedPageBreak/>
-        <w:t>The first time you logon the default password is your user identification, and you may thus simply copy/paste and proceed with logon. </w:t>
+          <w:b/>
+          <w:bCs/>
+          <w:lang w:val="en-GB"/>
+        </w:rPr>
+        <w:t xml:space="preserve">Important: </w:t>
+      </w:r>
+      <w:r>
+        <w:rPr>
+          <w:lang w:val="en-GB"/>
+        </w:rPr>
+        <w:t xml:space="preserve">The first time you logon the default password </w:t>
+      </w:r>
+      <w:r>
+        <w:rPr>
+          <w:u w:val="single"/>
+          <w:lang w:val="en-GB"/>
+        </w:rPr>
+        <w:t>is your user identification</w:t>
+      </w:r>
+      <w:r>
+        <w:rPr>
+          <w:lang w:val="en-GB"/>
+        </w:rPr>
+        <w:t>, and you may thus simply copy/paste and proceed with logon. </w:t>
       </w:r>
     </w:p>
     <w:p>
@@ -9555,7 +9599,6 @@
           <w:noProof/>
           <w:lang w:val="en-GB"/>
         </w:rPr>
-        <w:lastRenderedPageBreak/>
         <w:drawing>
           <wp:inline distT="0" distB="0" distL="0" distR="0" wp14:anchorId="1BD5EF33" wp14:editId="794625D4">
             <wp:extent cx="6120130" cy="4090670"/>
@@ -9710,7 +9753,6 @@
         <w:rPr>
           <w:lang w:val="en-GB"/>
         </w:rPr>
-        <w:lastRenderedPageBreak/>
         <w:t>The certificate is now registered, and you see both your Username and assigned password, which you should record for setup of your AS4 session.</w:t>
       </w:r>
     </w:p>
@@ -9881,7 +9923,6 @@
           <w:rStyle w:val="normaltextrun"/>
           <w:lang w:val="en-GB"/>
         </w:rPr>
-        <w:lastRenderedPageBreak/>
         <w:t>Certificate Renewal</w:t>
       </w:r>
       <w:bookmarkEnd w:id="39"/>
@@ -10039,7 +10080,6 @@
         <w:rPr>
           <w:lang w:val="en-GB"/>
         </w:rPr>
-        <w:lastRenderedPageBreak/>
         <w:t>AS4 setup</w:t>
       </w:r>
       <w:bookmarkEnd w:id="40"/>
@@ -10307,7 +10347,6 @@
           <w:noProof/>
           <w:lang w:val="en-GB"/>
         </w:rPr>
-        <w:lastRenderedPageBreak/>
         <w:drawing>
           <wp:inline distT="0" distB="0" distL="0" distR="0" wp14:anchorId="7FD84C76" wp14:editId="27FA50C4">
             <wp:extent cx="4096322" cy="5887273"/>
@@ -10645,7 +10684,6 @@
                 <w:szCs w:val="22"/>
                 <w:lang w:val="en-GB" w:eastAsia="da-DK"/>
               </w:rPr>
-              <w:lastRenderedPageBreak/>
               <w:t>MessageInfo.Timestamp </w:t>
             </w:r>
           </w:p>
@@ -11768,7 +11806,6 @@
         <w:rPr>
           <w:lang w:val="en-GB"/>
         </w:rPr>
-        <w:lastRenderedPageBreak/>
         <w:t>A full XML example of the messaging header is shown below: </w:t>
       </w:r>
     </w:p>
@@ -11852,7 +11889,7 @@
           </mc:Choice>
           <mc:Fallback>
             <w:pict>
-              <v:rect w14:anchorId="6D3DE63F" id="Rektangel 54" o:spid="_x0000_s1026" style="position:absolute;margin-left:-6.2pt;margin-top:6.1pt;width:472.9pt;height:515.2pt;z-index:251658245;visibility:visible;mso-wrap-style:square;mso-height-percent:0;mso-wrap-distance-left:9pt;mso-wrap-distance-top:0;mso-wrap-distance-right:9pt;mso-wrap-distance-bottom:0;mso-position-horizontal:absolute;mso-position-horizontal-relative:text;mso-position-vertical:absolute;mso-position-vertical-relative:text;mso-height-percent:0;mso-height-relative:margin;v-text-anchor:middle" o:gfxdata="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" filled="f" strokecolor="#0a0a1d [1604]" strokeweight="2pt"/>
+              <v:rect w14:anchorId="05A1D929" id="Rektangel 54" o:spid="_x0000_s1026" style="position:absolute;margin-left:-6.2pt;margin-top:6.1pt;width:472.9pt;height:515.2pt;z-index:251658245;visibility:visible;mso-wrap-style:square;mso-height-percent:0;mso-wrap-distance-left:9pt;mso-wrap-distance-top:0;mso-wrap-distance-right:9pt;mso-wrap-distance-bottom:0;mso-position-horizontal:absolute;mso-position-horizontal-relative:text;mso-position-vertical:absolute;mso-position-vertical-relative:text;mso-height-percent:0;mso-height-relative:margin;v-text-anchor:middle" o:gfxdata="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" filled="f" strokecolor="#0a0a1d [1604]" strokeweight="2pt"/>
             </w:pict>
           </mc:Fallback>
         </mc:AlternateContent>
@@ -14429,7 +14466,6 @@
         <w:rPr>
           <w:lang w:val="en-GB"/>
         </w:rPr>
-        <w:lastRenderedPageBreak/>
         <w:t>AS4 Services</w:t>
       </w:r>
       <w:bookmarkEnd w:id="44"/>
@@ -15015,7 +15051,7 @@
     <w:p>
       <w:pPr>
         <w:rPr>
-          <w:rFonts w:asciiTheme="minorHAnsi" w:eastAsiaTheme="minorEastAsia" w:hAnsiTheme="minorHAnsi" w:cstheme="minorBidi"/>
+          <w:rFonts w:asciiTheme="minorHAnsi" w:eastAsiaTheme="minorEastAsia" w:hAnsiTheme="minorHAnsi" w:cstheme="minorBidi" w:hint="eastAsia"/>
           <w:color w:val="14143C" w:themeColor="accent1"/>
           <w:sz w:val="22"/>
           <w:szCs w:val="22"/>
@@ -15164,7 +15200,6 @@
         <w:rPr>
           <w:lang w:val="en-GB"/>
         </w:rPr>
-        <w:lastRenderedPageBreak/>
         <w:t>Complete AS4 Payload Samples</w:t>
       </w:r>
       <w:bookmarkEnd w:id="47"/>
@@ -15283,7 +15318,7 @@
           </mc:Choice>
           <mc:Fallback>
             <w:pict>
-              <v:rect w14:anchorId="317D9403" id="Rektangel 74" o:spid="_x0000_s1026" style="position:absolute;margin-left:-4.7pt;margin-top:2.5pt;width:172.5pt;height:79.5pt;z-index:251658246;visibility:visible;mso-wrap-style:square;mso-wrap-distance-left:9pt;mso-wrap-distance-top:0;mso-wrap-distance-right:9pt;mso-wrap-distance-bottom:0;mso-position-horizontal:absolute;mso-position-horizontal-relative:text;mso-position-vertical:absolute;mso-position-vertical-relative:text;v-text-anchor:middle" o:gfxdata="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" filled="f" strokecolor="#0a0a1d [1604]" strokeweight="2pt"/>
+              <v:rect w14:anchorId="5AF9C6E8" id="Rektangel 74" o:spid="_x0000_s1026" style="position:absolute;margin-left:-4.7pt;margin-top:2.5pt;width:172.5pt;height:79.5pt;z-index:251658246;visibility:visible;mso-wrap-style:square;mso-wrap-distance-left:9pt;mso-wrap-distance-top:0;mso-wrap-distance-right:9pt;mso-wrap-distance-bottom:0;mso-position-horizontal:absolute;mso-position-horizontal-relative:text;mso-position-vertical:absolute;mso-position-vertical-relative:text;v-text-anchor:middle" o:gfxdata="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" filled="f" strokecolor="#0a0a1d [1604]" strokeweight="2pt"/>
             </w:pict>
           </mc:Fallback>
         </mc:AlternateContent>
@@ -15323,7 +15358,7 @@
           <v:shape id="_x0000_i1025" type="#_x0000_t75" style="width:79.45pt;height:50.25pt" o:ole="">
             <v:imagedata r:id="rId67" o:title=""/>
           </v:shape>
-          <o:OLEObject Type="Embed" ProgID="Package" ShapeID="_x0000_i1025" DrawAspect="Icon" ObjectID="_1691579969" r:id="rId68"/>
+          <o:OLEObject Type="Embed" ProgID="Package" ShapeID="_x0000_i1025" DrawAspect="Icon" ObjectID="_1692785992" r:id="rId68"/>
         </w:object>
       </w:r>
     </w:p>
@@ -15380,49 +15415,13 @@
         <w:rPr>
           <w:lang w:val="en-GB"/>
         </w:rPr>
-        <w:t xml:space="preserve">the </w:t>
-      </w:r>
-      <w:r>
-        <w:rPr>
-          <w:lang w:val="en-GB"/>
-        </w:rPr>
-        <w:t>S</w:t>
-      </w:r>
-      <w:r>
-        <w:rPr>
-          <w:lang w:val="en-GB"/>
-        </w:rPr>
-        <w:t>KAT</w:t>
-      </w:r>
-      <w:r>
-        <w:rPr>
-          <w:lang w:val="en-GB"/>
-        </w:rPr>
-        <w:t xml:space="preserve"> </w:t>
-      </w:r>
-      <w:r>
-        <w:rPr>
-          <w:lang w:val="en-GB"/>
-        </w:rPr>
-        <w:t xml:space="preserve">AS4 </w:t>
-      </w:r>
-      <w:r>
-        <w:rPr>
-          <w:lang w:val="en-GB"/>
-        </w:rPr>
-        <w:t xml:space="preserve">Example </w:t>
-      </w:r>
-      <w:r>
-        <w:rPr>
-          <w:lang w:val="en-GB"/>
-        </w:rPr>
-        <w:t>C</w:t>
-      </w:r>
-      <w:r>
-        <w:rPr>
-          <w:lang w:val="en-GB"/>
-        </w:rPr>
-        <w:t>lient</w:t>
+        <w:t>the</w:t>
+      </w:r>
+      <w:r>
+        <w:rPr>
+          <w:lang w:val="en-GB"/>
+        </w:rPr>
+        <w:t xml:space="preserve"> Simple AS4 Client made by SKAT</w:t>
       </w:r>
     </w:p>
     <w:p>
@@ -15634,7 +15633,19 @@
         <w:rPr>
           <w:lang w:val="en-GB"/>
         </w:rPr>
-        <w:t>The package is written in Java, and provided as Java dependency. Therefore integration with .NET based projects will be less simple. For .NET based projects we recommend building a small Java based communication middleman REST Api, which utilizes the simple AS4 client, that the existing .NET code can communicate with.</w:t>
+        <w:t>The package is written in Java, and provided as Java dependency. Therefore integration with .NET based projects will be less simple. For .NET based projects we recommend building a small Java based communication middleman REST A</w:t>
+      </w:r>
+      <w:r>
+        <w:rPr>
+          <w:lang w:val="en-GB"/>
+        </w:rPr>
+        <w:t>PI</w:t>
+      </w:r>
+      <w:r>
+        <w:rPr>
+          <w:lang w:val="en-GB"/>
+        </w:rPr>
+        <w:t>, which utilizes the simple AS4 client, that the existing .NET code can communicate with.</w:t>
       </w:r>
     </w:p>
     <w:p>
@@ -15809,7 +15820,7 @@
           </mc:Choice>
           <mc:Fallback>
             <w:pict>
-              <v:rect w14:anchorId="6E6A4D8F" id="Rektangel 74" o:spid="_x0000_s1026" style="position:absolute;margin-left:-.05pt;margin-top:1.05pt;width:172.1pt;height:57.4pt;z-index:251658247;visibility:visible;mso-wrap-style:square;mso-width-percent:0;mso-height-percent:0;mso-wrap-distance-left:9pt;mso-wrap-distance-top:0;mso-wrap-distance-right:9pt;mso-wrap-distance-bottom:0;mso-position-horizontal:absolute;mso-position-horizontal-relative:margin;mso-position-vertical:absolute;mso-position-vertical-relative:text;mso-width-percent:0;mso-height-percent:0;mso-width-relative:margin;mso-height-relative:margin;v-text-anchor:middle" o:gfxdata="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" filled="f" strokecolor="#0a0a1d [1604]" strokeweight="2pt">
+              <v:rect w14:anchorId="0B4D8F73" id="Rektangel 74" o:spid="_x0000_s1026" style="position:absolute;margin-left:-.05pt;margin-top:1.05pt;width:172.1pt;height:57.4pt;z-index:251658247;visibility:visible;mso-wrap-style:square;mso-width-percent:0;mso-height-percent:0;mso-wrap-distance-left:9pt;mso-wrap-distance-top:0;mso-wrap-distance-right:9pt;mso-wrap-distance-bottom:0;mso-position-horizontal:absolute;mso-position-horizontal-relative:margin;mso-position-vertical:absolute;mso-position-vertical-relative:text;mso-width-percent:0;mso-height-percent:0;mso-width-relative:margin;mso-height-relative:margin;v-text-anchor:middle" o:gfxdata="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" filled="f" strokecolor="#0a0a1d [1604]" strokeweight="2pt">
                 <w10:wrap anchorx="margin"/>
               </v:rect>
             </w:pict>
@@ -15835,7 +15846,7 @@
           <v:shape id="_x0000_i1026" type="#_x0000_t75" style="width:50.25pt;height:29.2pt" o:ole="">
             <v:imagedata r:id="rId70" o:title=""/>
           </v:shape>
-          <o:OLEObject Type="Embed" ProgID="Package" ShapeID="_x0000_i1026" DrawAspect="Icon" ObjectID="_1691579970" r:id="rId71"/>
+          <o:OLEObject Type="Embed" ProgID="Package" ShapeID="_x0000_i1026" DrawAspect="Icon" ObjectID="_1692785993" r:id="rId71"/>
         </w:object>
       </w:r>
       <w:r>
@@ -15848,7 +15859,7 @@
           <v:shape id="_x0000_i1027" type="#_x0000_t75" style="width:42.8pt;height:29.2pt" o:ole="">
             <v:imagedata r:id="rId72" o:title=""/>
           </v:shape>
-          <o:OLEObject Type="Embed" ProgID="Package" ShapeID="_x0000_i1027" DrawAspect="Icon" ObjectID="_1691579971" r:id="rId73"/>
+          <o:OLEObject Type="Embed" ProgID="Package" ShapeID="_x0000_i1027" DrawAspect="Icon" ObjectID="_1692785994" r:id="rId73"/>
         </w:object>
       </w:r>
     </w:p>
@@ -15873,7 +15884,6 @@
         <w:rPr>
           <w:lang w:val="en-GB"/>
         </w:rPr>
-        <w:lastRenderedPageBreak/>
         <w:t>Unapproved message</w:t>
       </w:r>
       <w:bookmarkEnd w:id="53"/>
@@ -16029,7 +16039,7 @@
           </mc:Choice>
           <mc:Fallback>
             <w:pict>
-              <v:rect w14:anchorId="59E1B740" id="Rektangel 74" o:spid="_x0000_s1026" style="position:absolute;margin-left:-.05pt;margin-top:1.35pt;width:172.5pt;height:58.85pt;z-index:251658248;visibility:visible;mso-wrap-style:square;mso-height-percent:0;mso-wrap-distance-left:9pt;mso-wrap-distance-top:0;mso-wrap-distance-right:9pt;mso-wrap-distance-bottom:0;mso-position-horizontal:absolute;mso-position-horizontal-relative:margin;mso-position-vertical:absolute;mso-position-vertical-relative:text;mso-height-percent:0;mso-height-relative:margin;v-text-anchor:middle" o:gfxdata="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" filled="f" strokecolor="#0a0a1d [1604]" strokeweight="2pt">
+              <v:rect w14:anchorId="7AA57DCB" id="Rektangel 74" o:spid="_x0000_s1026" style="position:absolute;margin-left:-.05pt;margin-top:1.35pt;width:172.5pt;height:58.85pt;z-index:251658248;visibility:visible;mso-wrap-style:square;mso-height-percent:0;mso-wrap-distance-left:9pt;mso-wrap-distance-top:0;mso-wrap-distance-right:9pt;mso-wrap-distance-bottom:0;mso-position-horizontal:absolute;mso-position-horizontal-relative:margin;mso-position-vertical:absolute;mso-position-vertical-relative:text;mso-height-percent:0;mso-height-relative:margin;v-text-anchor:middle" o:gfxdata="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" filled="f" strokecolor="#0a0a1d [1604]" strokeweight="2pt">
                 <w10:wrap anchorx="margin"/>
               </v:rect>
             </w:pict>
@@ -16051,7 +16061,7 @@
           <v:shape id="_x0000_i1028" type="#_x0000_t75" style="width:1in;height:50.25pt" o:ole="">
             <v:imagedata r:id="rId74" o:title=""/>
           </v:shape>
-          <o:OLEObject Type="Embed" ProgID="Package" ShapeID="_x0000_i1028" DrawAspect="Icon" ObjectID="_1691579972" r:id="rId75"/>
+          <o:OLEObject Type="Embed" ProgID="Package" ShapeID="_x0000_i1028" DrawAspect="Icon" ObjectID="_1692785995" r:id="rId75"/>
         </w:object>
       </w:r>
       <w:r>
@@ -16062,7 +16072,7 @@
           <v:shape id="_x0000_i1029" type="#_x0000_t75" style="width:42.8pt;height:29.2pt" o:ole="">
             <v:imagedata r:id="rId76" o:title=""/>
           </v:shape>
-          <o:OLEObject Type="Embed" ProgID="Package" ShapeID="_x0000_i1029" DrawAspect="Icon" ObjectID="_1691579973" r:id="rId77"/>
+          <o:OLEObject Type="Embed" ProgID="Package" ShapeID="_x0000_i1029" DrawAspect="Icon" ObjectID="_1692785996" r:id="rId77"/>
         </w:object>
       </w:r>
     </w:p>
@@ -16097,7 +16107,6 @@
         <w:rPr>
           <w:lang w:val="en-GB"/>
         </w:rPr>
-        <w:lastRenderedPageBreak/>
         <w:t>Error resolution</w:t>
       </w:r>
       <w:bookmarkEnd w:id="54"/>
@@ -17075,7 +17084,7 @@
         </w:rPr>
       </w:pPr>
     </w:p>
-    <w:bookmarkEnd w:id="5"/>
+    <w:bookmarkEnd w:id="6"/>
     <w:p>
       <w:pPr>
         <w:pageBreakBefore/>
@@ -17706,8 +17715,8 @@
       </w:r>
       <w:bookmarkStart w:id="57" w:name="_Hlk5299615"/>
     </w:p>
-    <w:bookmarkEnd w:id="3"/>
     <w:bookmarkEnd w:id="4"/>
+    <w:bookmarkEnd w:id="5"/>
     <w:bookmarkEnd w:id="57"/>
     <w:p>
       <w:pPr>
@@ -17731,7 +17740,7 @@
 
 <file path=word/comments.xml><?xml version="1.0" encoding="utf-8"?>
 <w:comments xmlns:wpc="http://schemas.microsoft.com/office/word/2010/wordprocessingCanvas" xmlns:cx="http://schemas.microsoft.com/office/drawing/2014/chartex" xmlns:cx1="http://schemas.microsoft.com/office/drawing/2015/9/8/chartex" xmlns:cx2="http://schemas.microsoft.com/office/drawing/2015/10/21/chartex" xmlns:cx3="http://schemas.microsoft.com/office/drawing/2016/5/9/chartex" xmlns:cx4="http://schemas.microsoft.com/office/drawing/2016/5/10/chartex" xmlns:cx5="http://schemas.microsoft.com/office/drawing/2016/5/11/chartex" xmlns:cx6="http://schemas.microsoft.com/office/drawing/2016/5/12/chartex" xmlns:cx7="http://schemas.microsoft.com/office/drawing/2016/5/13/chartex" xmlns:cx8="http://schemas.microsoft.com/office/drawing/2016/5/14/chartex" xmlns:mc="http://schemas.openxmlformats.org/markup-compatibility/2006" xmlns:aink="http://schemas.microsoft.com/office/drawing/2016/ink" xmlns:am3d="http://schemas.microsoft.com/office/drawing/2017/model3d" xmlns:o="urn:schemas-microsoft-com:office:office" xmlns:r="http://schemas.openxmlformats.org/officeDocument/2006/relationships" xmlns:m="http://schemas.openxmlformats.org/officeDocument/2006/math" xmlns:v="urn:schemas-microsoft-com:vml" xmlns:wp14="http://schemas.microsoft.com/office/word/2010/wordprocessingDrawing" xmlns:wp="http://schemas.openxmlformats.org/drawingml/2006/wordprocessingDrawing" xmlns:w10="urn:schemas-microsoft-com:office:word" xmlns:w="http://schemas.openxmlformats.org/wordprocessingml/2006/main" xmlns:w14="http://schemas.microsoft.com/office/word/2010/wordml" xmlns:w15="http://schemas.microsoft.com/office/word/2012/wordml" xmlns:w16cid="http://schemas.microsoft.com/office/word/2016/wordml/cid" xmlns:w16se="http://schemas.microsoft.com/office/word/2015/wordml/symex" xmlns:wpg="http://schemas.microsoft.com/office/word/2010/wordprocessingGroup" xmlns:wpi="http://schemas.microsoft.com/office/word/2010/wordprocessingInk" xmlns:wne="http://schemas.microsoft.com/office/word/2006/wordml" xmlns:wps="http://schemas.microsoft.com/office/word/2010/wordprocessingShape" mc:Ignorable="w14 w15 w16se w16cid wp14">
-  <w:comment w:id="23" w:author="Bjarke Runz Jensen" w:date="2021-08-18T16:47:00Z" w:initials="BRJ">
+  <w:comment w:id="24" w:author="Bjarke Runz Jensen" w:date="2021-08-18T16:47:00Z" w:initials="BRJ">
     <w:p>
       <w:pPr>
         <w:pStyle w:val="CommentText"/>
@@ -17786,7 +17795,7 @@
 </file>
 
 <file path=word/commentsExtensible.xml><?xml version="1.0" encoding="utf-8"?>
-<w16cex:commentsExtensible xmlns:wpc="http://schemas.microsoft.com/office/word/2010/wordprocessingCanvas" xmlns:cx="http://schemas.microsoft.com/office/drawing/2014/chartex" xmlns:cx1="http://schemas.microsoft.com/office/drawing/2015/9/8/chartex" xmlns:cx2="http://schemas.microsoft.com/office/drawing/2015/10/21/chartex" xmlns:cx3="http://schemas.microsoft.com/office/drawing/2016/5/9/chartex" xmlns:cx4="http://schemas.microsoft.com/office/drawing/2016/5/10/chartex" xmlns:cx5="http://schemas.microsoft.com/office/drawing/2016/5/11/chartex" xmlns:cx6="http://schemas.microsoft.com/office/drawing/2016/5/12/chartex" xmlns:cx7="http://schemas.microsoft.com/office/drawing/2016/5/13/chartex" xmlns:cx8="http://schemas.microsoft.com/office/drawing/2016/5/14/chartex" xmlns:mc="http://schemas.openxmlformats.org/markup-compatibility/2006" xmlns:aink="http://schemas.microsoft.com/office/drawing/2016/ink" xmlns:am3d="http://schemas.microsoft.com/office/drawing/2017/model3d" xmlns:o="urn:schemas-microsoft-com:office:office" xmlns:r="http://schemas.openxmlformats.org/officeDocument/2006/relationships" xmlns:m="http://schemas.openxmlformats.org/officeDocument/2006/math" xmlns:v="urn:schemas-microsoft-com:vml" xmlns:wp14="http://schemas.microsoft.com/office/word/2010/wordprocessingDrawing" xmlns:wp="http://schemas.openxmlformats.org/drawingml/2006/wordprocessingDrawing" xmlns:w10="urn:schemas-microsoft-com:office:word" xmlns:w="http://schemas.openxmlformats.org/wordprocessingml/2006/main" xmlns:w14="http://schemas.microsoft.com/office/word/2010/wordml" xmlns:w15="http://schemas.microsoft.com/office/word/2012/wordml" xmlns:w16cex="http://schemas.microsoft.com/office/word/2018/wordml/cex" xmlns:w16cid="http://schemas.microsoft.com/office/word/2016/wordml/cid" xmlns:w16="http://schemas.microsoft.com/office/word/2018/wordml" xmlns:w16sdtdh="http://schemas.microsoft.com/office/word/2020/wordml/sdtdatahash" xmlns:w16se="http://schemas.microsoft.com/office/word/2015/wordml/symex" xmlns:wpg="http://schemas.microsoft.com/office/word/2010/wordprocessingGroup" xmlns:wpi="http://schemas.microsoft.com/office/word/2010/wordprocessingInk" xmlns:wne="http://schemas.microsoft.com/office/word/2006/wordml" xmlns:wps="http://schemas.microsoft.com/office/word/2010/wordprocessingShape" mc:Ignorable="w14 w15 w16se w16cid w16 w16cex w16sdtdh wp14">
+<w16cex:commentsExtensible xmlns:wpc="http://schemas.microsoft.com/office/word/2010/wordprocessingCanvas" xmlns:cx="http://schemas.microsoft.com/office/drawing/2014/chartex" xmlns:cx1="http://schemas.microsoft.com/office/drawing/2015/9/8/chartex" xmlns:cx2="http://schemas.microsoft.com/office/drawing/2015/10/21/chartex" xmlns:cx3="http://schemas.microsoft.com/office/drawing/2016/5/9/chartex" xmlns:cx4="http://schemas.microsoft.com/office/drawing/2016/5/10/chartex" xmlns:cx5="http://schemas.microsoft.com/office/drawing/2016/5/11/chartex" xmlns:cx6="http://schemas.microsoft.com/office/drawing/2016/5/12/chartex" xmlns:cx7="http://schemas.microsoft.com/office/drawing/2016/5/13/chartex" xmlns:cx8="http://schemas.microsoft.com/office/drawing/2016/5/14/chartex" xmlns:mc="http://schemas.openxmlformats.org/markup-compatibility/2006" xmlns:aink="http://schemas.microsoft.com/office/drawing/2016/ink" xmlns:am3d="http://schemas.microsoft.com/office/drawing/2017/model3d" xmlns:o="urn:schemas-microsoft-com:office:office" xmlns:r="http://schemas.openxmlformats.org/officeDocument/2006/relationships" xmlns:m="http://schemas.openxmlformats.org/officeDocument/2006/math" xmlns:v="urn:schemas-microsoft-com:vml" xmlns:wp14="http://schemas.microsoft.com/office/word/2010/wordprocessingDrawing" xmlns:wp="http://schemas.openxmlformats.org/drawingml/2006/wordprocessingDrawing" xmlns:w10="urn:schemas-microsoft-com:office:word" xmlns:w="http://schemas.openxmlformats.org/wordprocessingml/2006/main" xmlns:w14="http://schemas.microsoft.com/office/word/2010/wordml" xmlns:w15="http://schemas.microsoft.com/office/word/2012/wordml" xmlns:w16cex="http://schemas.microsoft.com/office/word/2018/wordml/cex" xmlns:w16cid="http://schemas.microsoft.com/office/word/2016/wordml/cid" xmlns:w16="http://schemas.microsoft.com/office/word/2018/wordml" xmlns:w16se="http://schemas.microsoft.com/office/word/2015/wordml/symex" xmlns:wpg="http://schemas.microsoft.com/office/word/2010/wordprocessingGroup" xmlns:wpi="http://schemas.microsoft.com/office/word/2010/wordprocessingInk" xmlns:wne="http://schemas.microsoft.com/office/word/2006/wordml" xmlns:wps="http://schemas.microsoft.com/office/word/2010/wordprocessingShape" mc:Ignorable="w14 w15 w16se w16cid w16 w16cex wp14">
   <w16cex:commentExtensible w16cex:durableId="24C7B809" w16cex:dateUtc="2021-08-18T14:47:00Z"/>
   <w16cex:commentExtensible w16cex:durableId="24C7B7F0" w16cex:dateUtc="2021-08-18T14:46:00Z"/>
 </w16cex:commentsExtensible>
@@ -18183,8 +18192,8 @@
                                   </w:rPr>
                                   <w:t xml:space="preserve">   </w:t>
                                 </w:r>
-                                <w:bookmarkStart w:id="0" w:name="SD_FrontpagePicture"/>
-                                <w:bookmarkEnd w:id="0"/>
+                                <w:bookmarkStart w:id="1" w:name="SD_FrontpagePicture"/>
+                                <w:bookmarkEnd w:id="1"/>
                               </w:p>
                             </w:tc>
                           </w:tr>
@@ -18262,8 +18271,8 @@
                             </w:rPr>
                             <w:t xml:space="preserve">   </w:t>
                           </w:r>
-                          <w:bookmarkStart w:id="1" w:name="SD_FrontpagePicture"/>
-                          <w:bookmarkEnd w:id="1"/>
+                          <w:bookmarkStart w:id="2" w:name="SD_FrontpagePicture"/>
+                          <w:bookmarkEnd w:id="2"/>
                         </w:p>
                       </w:tc>
                     </w:tr>
@@ -52046,8 +52055,10 @@
     <w:rsid w:val="00712173"/>
     <w:rsid w:val="0076767C"/>
     <w:rsid w:val="007A6D76"/>
+    <w:rsid w:val="007F0DFA"/>
     <w:rsid w:val="0082174D"/>
     <w:rsid w:val="008B4255"/>
+    <w:rsid w:val="009320AC"/>
     <w:rsid w:val="009B6C10"/>
     <w:rsid w:val="009E0A23"/>
     <w:rsid w:val="00A772D0"/>
@@ -52765,16 +52776,8 @@
 </file>
 
 <file path=customXml/item1.xml><?xml version="1.0" encoding="utf-8"?>
-<p:properties xmlns:p="http://schemas.microsoft.com/office/2006/metadata/properties" xmlns:xsi="http://www.w3.org/2001/XMLSchema-instance" xmlns:pc="http://schemas.microsoft.com/office/infopath/2007/PartnerControls">
-  <documentManagement>
-    <Status xmlns="cd6095a7-a9d3-4072-9692-ce374e4528d1" xsi:nil="true"/>
-  </documentManagement>
-</p:properties>
-</file>
-
-<file path=customXml/item2.xml><?xml version="1.0" encoding="utf-8"?>
-<ct:contentTypeSchema xmlns:ct="http://schemas.microsoft.com/office/2006/metadata/contentType" xmlns:ma="http://schemas.microsoft.com/office/2006/metadata/properties/metaAttributes" ct:_="" ma:_="" ma:contentTypeName="Dokument" ma:contentTypeID="0x0101001519B555B770564DB10AB5EF1DDF0A56" ma:contentTypeVersion="13" ma:contentTypeDescription="Opret et nyt dokument." ma:contentTypeScope="" ma:versionID="b81c4d15c46c4748974a0d2e5888aa59">
-  <xsd:schema xmlns:xsd="http://www.w3.org/2001/XMLSchema" xmlns:xs="http://www.w3.org/2001/XMLSchema" xmlns:p="http://schemas.microsoft.com/office/2006/metadata/properties" xmlns:ns2="cd6095a7-a9d3-4072-9692-ce374e4528d1" xmlns:ns3="2a75b90c-dff2-45dd-b4c8-b97c0a4d89f7" targetNamespace="http://schemas.microsoft.com/office/2006/metadata/properties" ma:root="true" ma:fieldsID="7bbef9379e02a733a5ff23bea9c82e91" ns2:_="" ns3:_="">
+<ct:contentTypeSchema xmlns:ct="http://schemas.microsoft.com/office/2006/metadata/contentType" xmlns:ma="http://schemas.microsoft.com/office/2006/metadata/properties/metaAttributes" ct:_="" ma:_="" ma:contentTypeName="Dokument" ma:contentTypeID="0x0101001519B555B770564DB10AB5EF1DDF0A56" ma:contentTypeVersion="14" ma:contentTypeDescription="Opret et nyt dokument." ma:contentTypeScope="" ma:versionID="8b8b2d80e5db9d7d22027110dc3a6eb6">
+  <xsd:schema xmlns:xsd="http://www.w3.org/2001/XMLSchema" xmlns:xs="http://www.w3.org/2001/XMLSchema" xmlns:p="http://schemas.microsoft.com/office/2006/metadata/properties" xmlns:ns2="cd6095a7-a9d3-4072-9692-ce374e4528d1" xmlns:ns3="2a75b90c-dff2-45dd-b4c8-b97c0a4d89f7" targetNamespace="http://schemas.microsoft.com/office/2006/metadata/properties" ma:root="true" ma:fieldsID="1a155b24f8ab1c6704e8e3415cbbce3e" ns2:_="" ns3:_="">
     <xsd:import namespace="cd6095a7-a9d3-4072-9692-ce374e4528d1"/>
     <xsd:import namespace="2a75b90c-dff2-45dd-b4c8-b97c0a4d89f7"/>
     <xsd:element name="properties">
@@ -52796,6 +52799,7 @@
                 <xsd:element ref="ns2:MediaServiceOCR" minOccurs="0"/>
                 <xsd:element ref="ns2:Status" minOccurs="0"/>
                 <xsd:element ref="ns2:MediaLengthInSeconds" minOccurs="0"/>
+                <xsd:element ref="ns2:_Flow_SignoffStatus" minOccurs="0"/>
               </xsd:all>
             </xsd:complexType>
           </xsd:element>
@@ -52865,6 +52869,11 @@
     <xsd:element name="MediaLengthInSeconds" ma:index="20" nillable="true" ma:displayName="Length (seconds)" ma:internalName="MediaLengthInSeconds" ma:readOnly="true">
       <xsd:simpleType>
         <xsd:restriction base="dms:Unknown"/>
+      </xsd:simpleType>
+    </xsd:element>
+    <xsd:element name="_Flow_SignoffStatus" ma:index="21" nillable="true" ma:displayName="Godkendelsesstatus" ma:internalName="Godkendelsesstatus">
+      <xsd:simpleType>
+        <xsd:restriction base="dms:Text"/>
       </xsd:simpleType>
     </xsd:element>
   </xsd:schema>
@@ -52997,6 +53006,15 @@
 </ct:contentTypeSchema>
 </file>
 
+<file path=customXml/item2.xml><?xml version="1.0" encoding="utf-8"?>
+<p:properties xmlns:p="http://schemas.microsoft.com/office/2006/metadata/properties" xmlns:xsi="http://www.w3.org/2001/XMLSchema-instance" xmlns:pc="http://schemas.microsoft.com/office/infopath/2007/PartnerControls">
+  <documentManagement>
+    <Status xmlns="cd6095a7-a9d3-4072-9692-ce374e4528d1" xsi:nil="true"/>
+    <_Flow_SignoffStatus xmlns="cd6095a7-a9d3-4072-9692-ce374e4528d1" xsi:nil="true"/>
+  </documentManagement>
+</p:properties>
+</file>
+
 <file path=customXml/item3.xml><?xml version="1.0" encoding="utf-8"?>
 <?mso-contentType ?>
 <FormTemplates xmlns="http://schemas.microsoft.com/sharepoint/v3/contenttype/forms">
@@ -53011,24 +53029,7 @@
 </file>
 
 <file path=customXml/itemProps1.xml><?xml version="1.0" encoding="utf-8"?>
-<ds:datastoreItem xmlns:ds="http://schemas.openxmlformats.org/officeDocument/2006/customXml" ds:itemID="{AED786B9-0DAE-42BA-BA0A-15413D22CEB6}">
-  <ds:schemaRefs>
-    <ds:schemaRef ds:uri="cd6095a7-a9d3-4072-9692-ce374e4528d1"/>
-    <ds:schemaRef ds:uri="http://purl.org/dc/elements/1.1/"/>
-    <ds:schemaRef ds:uri="http://schemas.microsoft.com/office/2006/metadata/properties"/>
-    <ds:schemaRef ds:uri="2a75b90c-dff2-45dd-b4c8-b97c0a4d89f7"/>
-    <ds:schemaRef ds:uri="http://purl.org/dc/terms/"/>
-    <ds:schemaRef ds:uri="http://schemas.openxmlformats.org/package/2006/metadata/core-properties"/>
-    <ds:schemaRef ds:uri="http://schemas.microsoft.com/office/2006/documentManagement/types"/>
-    <ds:schemaRef ds:uri="http://purl.org/dc/dcmitype/"/>
-    <ds:schemaRef ds:uri="http://schemas.microsoft.com/office/infopath/2007/PartnerControls"/>
-    <ds:schemaRef ds:uri="http://www.w3.org/XML/1998/namespace"/>
-  </ds:schemaRefs>
-</ds:datastoreItem>
-</file>
-
-<file path=customXml/itemProps2.xml><?xml version="1.0" encoding="utf-8"?>
-<ds:datastoreItem xmlns:ds="http://schemas.openxmlformats.org/officeDocument/2006/customXml" ds:itemID="{7415D316-451B-4797-AA5F-28F71ABFAFD2}">
+<ds:datastoreItem xmlns:ds="http://schemas.openxmlformats.org/officeDocument/2006/customXml" ds:itemID="{14EA51DF-474E-4F33-8877-2D6473018594}">
   <ds:schemaRefs>
     <ds:schemaRef ds:uri="http://schemas.microsoft.com/office/2006/metadata/contentType"/>
     <ds:schemaRef ds:uri="http://schemas.microsoft.com/office/2006/metadata/properties/metaAttributes"/>
@@ -53046,6 +53047,23 @@
 </ds:datastoreItem>
 </file>
 
+<file path=customXml/itemProps2.xml><?xml version="1.0" encoding="utf-8"?>
+<ds:datastoreItem xmlns:ds="http://schemas.openxmlformats.org/officeDocument/2006/customXml" ds:itemID="{AED786B9-0DAE-42BA-BA0A-15413D22CEB6}">
+  <ds:schemaRefs>
+    <ds:schemaRef ds:uri="http://schemas.microsoft.com/office/infopath/2007/PartnerControls"/>
+    <ds:schemaRef ds:uri="cd6095a7-a9d3-4072-9692-ce374e4528d1"/>
+    <ds:schemaRef ds:uri="http://purl.org/dc/elements/1.1/"/>
+    <ds:schemaRef ds:uri="http://schemas.microsoft.com/office/2006/metadata/properties"/>
+    <ds:schemaRef ds:uri="2a75b90c-dff2-45dd-b4c8-b97c0a4d89f7"/>
+    <ds:schemaRef ds:uri="http://schemas.microsoft.com/office/2006/documentManagement/types"/>
+    <ds:schemaRef ds:uri="http://schemas.openxmlformats.org/package/2006/metadata/core-properties"/>
+    <ds:schemaRef ds:uri="http://purl.org/dc/dcmitype/"/>
+    <ds:schemaRef ds:uri="http://www.w3.org/XML/1998/namespace"/>
+    <ds:schemaRef ds:uri="http://purl.org/dc/terms/"/>
+  </ds:schemaRefs>
+</ds:datastoreItem>
+</file>
+
 <file path=customXml/itemProps3.xml><?xml version="1.0" encoding="utf-8"?>
 <ds:datastoreItem xmlns:ds="http://schemas.openxmlformats.org/officeDocument/2006/customXml" ds:itemID="{0A0B5932-8087-47A8-B536-33927AB69DA6}">
   <ds:schemaRefs>
@@ -53055,7 +53073,7 @@
 </file>
 
 <file path=customXml/itemProps4.xml><?xml version="1.0" encoding="utf-8"?>
-<ds:datastoreItem xmlns:ds="http://schemas.openxmlformats.org/officeDocument/2006/customXml" ds:itemID="{D747B821-8DDD-4222-9033-58DEB11DEDCF}">
+<ds:datastoreItem xmlns:ds="http://schemas.openxmlformats.org/officeDocument/2006/customXml" ds:itemID="{47D30E50-48F2-4A14-A315-50166A55B4BD}">
   <ds:schemaRefs>
     <ds:schemaRef ds:uri="http://schemas.openxmlformats.org/officeDocument/2006/bibliography"/>
   </ds:schemaRefs>

</xml_diff>